<commit_message>
added thumbnail and generated pdf as well
</commit_message>
<xml_diff>
--- a/docs/Lightweight testing heavyweight IBM Message Broker solutions.docx
+++ b/docs/Lightweight testing heavyweight IBM Message Broker solutions.docx
@@ -1717,24 +1717,14 @@
       <w:r>
         <w:t xml:space="preserve"> </w:t>
       </w:r>
-      <w:r>
-        <w:fldChar w:fldCharType="begin"/>
-      </w:r>
-      <w:r>
-        <w:instrText xml:space="preserve"> SEQ Figure \* ARABIC </w:instrText>
-      </w:r>
-      <w:r>
-        <w:fldChar w:fldCharType="separate"/>
-      </w:r>
-      <w:r>
-        <w:rPr>
-          <w:noProof/>
-        </w:rPr>
-        <w:t>2</w:t>
-      </w:r>
-      <w:r>
-        <w:fldChar w:fldCharType="end"/>
-      </w:r>
+      <w:fldSimple w:instr=" SEQ Figure \* ARABIC ">
+        <w:r>
+          <w:rPr>
+            <w:noProof/>
+          </w:rPr>
+          <w:t>2</w:t>
+        </w:r>
+      </w:fldSimple>
       <w:r>
         <w:t xml:space="preserve"> - Spock test </w:t>
       </w:r>
@@ -2245,6 +2235,7 @@
       <w:pPr>
         <w:keepNext/>
       </w:pPr>
+      <w:bookmarkStart w:id="0" w:name="_GoBack"/>
       <w:r>
         <w:rPr>
           <w:noProof/>
@@ -2301,6 +2292,7 @@
           </wp:inline>
         </w:drawing>
       </w:r>
+      <w:bookmarkEnd w:id="0"/>
     </w:p>
     <w:p>
       <w:pPr>
@@ -2894,8 +2886,6 @@
         </w:rPr>
         <w:t>Version:     7.0.1.8</w:t>
       </w:r>
-      <w:bookmarkStart w:id="0" w:name="_GoBack"/>
-      <w:bookmarkEnd w:id="0"/>
     </w:p>
     <w:p>
       <w:pPr>
@@ -3364,13 +3354,7 @@
         <w:rPr>
           <w:lang w:val="en-US"/>
         </w:rPr>
-        <w:t xml:space="preserve"> </w:t>
-      </w:r>
-      <w:r>
-        <w:rPr>
-          <w:lang w:val="en-US"/>
-        </w:rPr>
-        <w:t>enterprise build automation</w:t>
+        <w:t xml:space="preserve"> enterprise build automation</w:t>
       </w:r>
     </w:p>
     <w:p>
@@ -3546,11 +3530,15 @@
     <w:p>
       <w:pPr>
         <w:pStyle w:val="Ingetavstnd"/>
+        <w:rPr>
+          <w:lang w:val="en-US"/>
+        </w:rPr>
       </w:pPr>
       <w:hyperlink r:id="rId20" w:history="1">
         <w:r>
           <w:rPr>
             <w:rStyle w:val="Hyperlnk"/>
+            <w:lang w:val="en-US"/>
           </w:rPr>
           <w:t>http://xmlunit.sourceforge.net/</w:t>
         </w:r>
@@ -5010,7 +4998,7 @@
 </file>
 
 <file path=customXml/itemProps1.xml><?xml version="1.0" encoding="utf-8"?>
-<ds:datastoreItem xmlns:ds="http://schemas.openxmlformats.org/officeDocument/2006/customXml" ds:itemID="{51A6A5B2-8F6A-463C-9322-A096E0B0E6D0}">
+<ds:datastoreItem xmlns:ds="http://schemas.openxmlformats.org/officeDocument/2006/customXml" ds:itemID="{6F2D046B-D108-44C9-A24F-ED3DC99FC53E}">
   <ds:schemaRefs>
     <ds:schemaRef ds:uri="http://schemas.openxmlformats.org/officeDocument/2006/bibliography"/>
   </ds:schemaRefs>

</xml_diff>